<commit_message>
Able to save searches and also access new papers
</commit_message>
<xml_diff>
--- a/Notes.docx
+++ b/Notes.docx
@@ -502,10 +502,10 @@
             <v:path o:extrusionok="f" gradientshapeok="t" o:connecttype="rect"/>
             <o:lock v:ext="edit" aspectratio="t"/>
           </v:shapetype>
-          <v:shape id="_x0000_i1061" type="#_x0000_t75" style="width:136.5pt;height:57.75pt" o:ole="">
-            <v:imagedata r:id="rId5" o:title=""/>
+          <v:shape id="_x0000_i1068" type="#_x0000_t75" style="width:136.5pt;height:57.6pt" o:ole="">
+            <v:imagedata r:id="rId6" o:title=""/>
           </v:shape>
-          <w:control r:id="rId6" w:name="DefaultOcxName" w:shapeid="_x0000_i1061"/>
+          <w:control r:id="rId7" w:name="DefaultOcxName" w:shapeid="_x0000_i1068"/>
         </w:object>
       </w:r>
     </w:p>
@@ -1355,10 +1355,10 @@
           <w:szCs w:val="20"/>
         </w:rPr>
         <w:object w:dxaOrig="225" w:dyaOrig="225">
-          <v:shape id="_x0000_i1064" type="#_x0000_t75" style="width:136.5pt;height:57.75pt" o:ole="">
-            <v:imagedata r:id="rId5" o:title=""/>
+          <v:shape id="_x0000_i1124" type="#_x0000_t75" style="width:136.5pt;height:57.6pt" o:ole="">
+            <v:imagedata r:id="rId8" o:title=""/>
           </v:shape>
-          <w:control r:id="rId7" w:name="DefaultOcxName1" w:shapeid="_x0000_i1064"/>
+          <w:control r:id="rId9" w:name="DefaultOcxName1" w:shapeid="_x0000_i1124"/>
         </w:object>
       </w:r>
     </w:p>
@@ -6395,10 +6395,10 @@
           <w:szCs w:val="20"/>
         </w:rPr>
         <w:object w:dxaOrig="225" w:dyaOrig="225">
-          <v:shape id="_x0000_i1067" type="#_x0000_t75" style="width:136.5pt;height:57.75pt" o:ole="">
-            <v:imagedata r:id="rId5" o:title=""/>
+          <v:shape id="_x0000_i1074" type="#_x0000_t75" style="width:136.5pt;height:57.6pt" o:ole="">
+            <v:imagedata r:id="rId6" o:title=""/>
           </v:shape>
-          <w:control r:id="rId8" w:name="DefaultOcxName6" w:shapeid="_x0000_i1067"/>
+          <w:control r:id="rId10" w:name="DefaultOcxName6" w:shapeid="_x0000_i1074"/>
         </w:object>
       </w:r>
     </w:p>
@@ -6482,10 +6482,10 @@
           <w:szCs w:val="20"/>
         </w:rPr>
         <w:object w:dxaOrig="225" w:dyaOrig="225">
-          <v:shape id="_x0000_i1070" type="#_x0000_t75" style="width:136.5pt;height:57.75pt" o:ole="">
-            <v:imagedata r:id="rId5" o:title=""/>
+          <v:shape id="_x0000_i1077" type="#_x0000_t75" style="width:136.5pt;height:57.6pt" o:ole="">
+            <v:imagedata r:id="rId6" o:title=""/>
           </v:shape>
-          <w:control r:id="rId9" w:name="DefaultOcxName11" w:shapeid="_x0000_i1070"/>
+          <w:control r:id="rId11" w:name="DefaultOcxName11" w:shapeid="_x0000_i1077"/>
         </w:object>
       </w:r>
     </w:p>
@@ -7242,7 +7242,7 @@
         </w:rPr>
         <w:t> - Replicate the advanced search form from </w:t>
       </w:r>
-      <w:hyperlink r:id="rId10" w:history="1">
+      <w:hyperlink r:id="rId12" w:history="1">
         <w:r>
           <w:rPr>
             <w:rStyle w:val="icon-label"/>
@@ -7469,10 +7469,10 @@
           <w:szCs w:val="20"/>
         </w:rPr>
         <w:object w:dxaOrig="225" w:dyaOrig="225">
-          <v:shape id="_x0000_i1073" type="#_x0000_t75" style="width:136.5pt;height:57.75pt" o:ole="">
-            <v:imagedata r:id="rId5" o:title=""/>
+          <v:shape id="_x0000_i1080" type="#_x0000_t75" style="width:136.5pt;height:57.6pt" o:ole="">
+            <v:imagedata r:id="rId6" o:title=""/>
           </v:shape>
-          <w:control r:id="rId11" w:name="DefaultOcxName2" w:shapeid="_x0000_i1073"/>
+          <w:control r:id="rId13" w:name="DefaultOcxName2" w:shapeid="_x0000_i1080"/>
         </w:object>
       </w:r>
     </w:p>
@@ -8019,10 +8019,10 @@
           <w:szCs w:val="20"/>
         </w:rPr>
         <w:object w:dxaOrig="225" w:dyaOrig="225">
-          <v:shape id="_x0000_i1076" type="#_x0000_t75" style="width:136.5pt;height:57.75pt" o:ole="">
-            <v:imagedata r:id="rId5" o:title=""/>
+          <v:shape id="_x0000_i1083" type="#_x0000_t75" style="width:136.5pt;height:57.6pt" o:ole="">
+            <v:imagedata r:id="rId6" o:title=""/>
           </v:shape>
-          <w:control r:id="rId12" w:name="DefaultOcxName3" w:shapeid="_x0000_i1076"/>
+          <w:control r:id="rId14" w:name="DefaultOcxName3" w:shapeid="_x0000_i1083"/>
         </w:object>
       </w:r>
     </w:p>
@@ -8921,10 +8921,10 @@
           <w:szCs w:val="20"/>
         </w:rPr>
         <w:object w:dxaOrig="225" w:dyaOrig="225">
-          <v:shape id="_x0000_i1079" type="#_x0000_t75" style="width:136.5pt;height:57.75pt" o:ole="">
-            <v:imagedata r:id="rId5" o:title=""/>
+          <v:shape id="_x0000_i1086" type="#_x0000_t75" style="width:136.5pt;height:57.6pt" o:ole="">
+            <v:imagedata r:id="rId6" o:title=""/>
           </v:shape>
-          <w:control r:id="rId13" w:name="DefaultOcxName4" w:shapeid="_x0000_i1079"/>
+          <w:control r:id="rId15" w:name="DefaultOcxName4" w:shapeid="_x0000_i1086"/>
         </w:object>
       </w:r>
     </w:p>
@@ -9008,10 +9008,10 @@
           <w:szCs w:val="20"/>
         </w:rPr>
         <w:object w:dxaOrig="225" w:dyaOrig="225">
-          <v:shape id="_x0000_i1082" type="#_x0000_t75" style="width:136.5pt;height:57.75pt" o:ole="">
-            <v:imagedata r:id="rId5" o:title=""/>
+          <v:shape id="_x0000_i1089" type="#_x0000_t75" style="width:136.5pt;height:57.6pt" o:ole="">
+            <v:imagedata r:id="rId6" o:title=""/>
           </v:shape>
-          <w:control r:id="rId14" w:name="DefaultOcxName5" w:shapeid="_x0000_i1082"/>
+          <w:control r:id="rId16" w:name="DefaultOcxName5" w:shapeid="_x0000_i1089"/>
         </w:object>
       </w:r>
     </w:p>
@@ -10371,10 +10371,10 @@
           <w:szCs w:val="20"/>
         </w:rPr>
         <w:object w:dxaOrig="225" w:dyaOrig="225">
-          <v:shape id="_x0000_i1085" type="#_x0000_t75" style="width:136.5pt;height:57.75pt" o:ole="">
-            <v:imagedata r:id="rId5" o:title=""/>
+          <v:shape id="_x0000_i1092" type="#_x0000_t75" style="width:136.5pt;height:57.6pt" o:ole="">
+            <v:imagedata r:id="rId6" o:title=""/>
           </v:shape>
-          <w:control r:id="rId15" w:name="DefaultOcxName9" w:shapeid="_x0000_i1085"/>
+          <w:control r:id="rId17" w:name="DefaultOcxName9" w:shapeid="_x0000_i1092"/>
         </w:object>
       </w:r>
     </w:p>
@@ -10725,10 +10725,10 @@
           <w:szCs w:val="20"/>
         </w:rPr>
         <w:object w:dxaOrig="225" w:dyaOrig="225">
-          <v:shape id="_x0000_i1088" type="#_x0000_t75" style="width:136.5pt;height:57.75pt" o:ole="">
-            <v:imagedata r:id="rId5" o:title=""/>
+          <v:shape id="_x0000_i1095" type="#_x0000_t75" style="width:136.5pt;height:57.6pt" o:ole="">
+            <v:imagedata r:id="rId6" o:title=""/>
           </v:shape>
-          <w:control r:id="rId16" w:name="DefaultOcxName12" w:shapeid="_x0000_i1088"/>
+          <w:control r:id="rId18" w:name="DefaultOcxName12" w:shapeid="_x0000_i1095"/>
         </w:object>
       </w:r>
     </w:p>
@@ -11697,10 +11697,10 @@
           <w:szCs w:val="20"/>
         </w:rPr>
         <w:object w:dxaOrig="225" w:dyaOrig="225">
-          <v:shape id="_x0000_i1091" type="#_x0000_t75" style="width:136.5pt;height:57.75pt" o:ole="">
-            <v:imagedata r:id="rId5" o:title=""/>
+          <v:shape id="_x0000_i1098" type="#_x0000_t75" style="width:136.5pt;height:57.6pt" o:ole="">
+            <v:imagedata r:id="rId6" o:title=""/>
           </v:shape>
-          <w:control r:id="rId17" w:name="DefaultOcxName21" w:shapeid="_x0000_i1091"/>
+          <w:control r:id="rId19" w:name="DefaultOcxName21" w:shapeid="_x0000_i1098"/>
         </w:object>
       </w:r>
     </w:p>
@@ -12432,10 +12432,10 @@
           <w:szCs w:val="20"/>
         </w:rPr>
         <w:object w:dxaOrig="225" w:dyaOrig="225">
-          <v:shape id="_x0000_i1094" type="#_x0000_t75" style="width:136.5pt;height:57.75pt" o:ole="">
-            <v:imagedata r:id="rId5" o:title=""/>
+          <v:shape id="_x0000_i1101" type="#_x0000_t75" style="width:136.5pt;height:57.6pt" o:ole="">
+            <v:imagedata r:id="rId6" o:title=""/>
           </v:shape>
-          <w:control r:id="rId18" w:name="DefaultOcxName31" w:shapeid="_x0000_i1094"/>
+          <w:control r:id="rId20" w:name="DefaultOcxName31" w:shapeid="_x0000_i1101"/>
         </w:object>
       </w:r>
     </w:p>
@@ -12772,10 +12772,10 @@
           <w:szCs w:val="20"/>
         </w:rPr>
         <w:object w:dxaOrig="225" w:dyaOrig="225">
-          <v:shape id="_x0000_i1097" type="#_x0000_t75" style="width:136.5pt;height:57.75pt" o:ole="">
-            <v:imagedata r:id="rId5" o:title=""/>
+          <v:shape id="_x0000_i1104" type="#_x0000_t75" style="width:136.5pt;height:57.6pt" o:ole="">
+            <v:imagedata r:id="rId6" o:title=""/>
           </v:shape>
-          <w:control r:id="rId19" w:name="DefaultOcxName41" w:shapeid="_x0000_i1097"/>
+          <w:control r:id="rId21" w:name="DefaultOcxName41" w:shapeid="_x0000_i1104"/>
         </w:object>
       </w:r>
     </w:p>
@@ -13257,10 +13257,10 @@
           <w:szCs w:val="20"/>
         </w:rPr>
         <w:object w:dxaOrig="225" w:dyaOrig="225">
-          <v:shape id="_x0000_i1100" type="#_x0000_t75" style="width:136.5pt;height:57.75pt" o:ole="">
-            <v:imagedata r:id="rId5" o:title=""/>
+          <v:shape id="_x0000_i1107" type="#_x0000_t75" style="width:136.5pt;height:57.6pt" o:ole="">
+            <v:imagedata r:id="rId6" o:title=""/>
           </v:shape>
-          <w:control r:id="rId20" w:name="DefaultOcxName51" w:shapeid="_x0000_i1100"/>
+          <w:control r:id="rId22" w:name="DefaultOcxName51" w:shapeid="_x0000_i1107"/>
         </w:object>
       </w:r>
     </w:p>
@@ -13933,10 +13933,10 @@
           <w:szCs w:val="20"/>
         </w:rPr>
         <w:object w:dxaOrig="225" w:dyaOrig="225">
-          <v:shape id="_x0000_i1103" type="#_x0000_t75" style="width:136.5pt;height:57.75pt" o:ole="">
-            <v:imagedata r:id="rId5" o:title=""/>
+          <v:shape id="_x0000_i1110" type="#_x0000_t75" style="width:136.5pt;height:57.6pt" o:ole="">
+            <v:imagedata r:id="rId6" o:title=""/>
           </v:shape>
-          <w:control r:id="rId21" w:name="DefaultOcxName61" w:shapeid="_x0000_i1103"/>
+          <w:control r:id="rId23" w:name="DefaultOcxName61" w:shapeid="_x0000_i1110"/>
         </w:object>
       </w:r>
     </w:p>
@@ -14520,10 +14520,10 @@
           <w:szCs w:val="20"/>
         </w:rPr>
         <w:object w:dxaOrig="225" w:dyaOrig="225">
-          <v:shape id="_x0000_i1106" type="#_x0000_t75" style="width:136.5pt;height:57.75pt" o:ole="">
-            <v:imagedata r:id="rId5" o:title=""/>
+          <v:shape id="_x0000_i1113" type="#_x0000_t75" style="width:136.5pt;height:57.6pt" o:ole="">
+            <v:imagedata r:id="rId6" o:title=""/>
           </v:shape>
-          <w:control r:id="rId22" w:name="DefaultOcxName7" w:shapeid="_x0000_i1106"/>
+          <w:control r:id="rId24" w:name="DefaultOcxName7" w:shapeid="_x0000_i1113"/>
         </w:object>
       </w:r>
     </w:p>
@@ -14848,10 +14848,10 @@
           <w:szCs w:val="20"/>
         </w:rPr>
         <w:object w:dxaOrig="225" w:dyaOrig="225">
-          <v:shape id="_x0000_i1109" type="#_x0000_t75" style="width:136.5pt;height:57.75pt" o:ole="">
-            <v:imagedata r:id="rId5" o:title=""/>
+          <v:shape id="_x0000_i1116" type="#_x0000_t75" style="width:136.5pt;height:57.6pt" o:ole="">
+            <v:imagedata r:id="rId6" o:title=""/>
           </v:shape>
-          <w:control r:id="rId23" w:name="DefaultOcxName8" w:shapeid="_x0000_i1109"/>
+          <w:control r:id="rId25" w:name="DefaultOcxName8" w:shapeid="_x0000_i1116"/>
         </w:object>
       </w:r>
     </w:p>
@@ -15482,7 +15482,7 @@
       </w:pPr>
       <w:r>
         <w:pict>
-          <v:rect id="_x0000_i1110" style="width:0;height:1.5pt" o:hralign="center" o:hrstd="t" o:hrnoshade="t" o:hr="t" fillcolor="#ccc" stroked="f"/>
+          <v:rect id="_x0000_i1059" style="width:0;height:1.5pt" o:hralign="center" o:hrstd="t" o:hrnoshade="t" o:hr="t" fillcolor="#ccc" stroked="f"/>
         </w:pict>
       </w:r>
     </w:p>
@@ -15866,7 +15866,7 @@
         </w:rPr>
         <w:t>Configure your Flask backend to allow CORS requests from </w:t>
       </w:r>
-      <w:hyperlink r:id="rId24" w:history="1">
+      <w:hyperlink r:id="rId26" w:history="1">
         <w:r>
           <w:rPr>
             <w:rStyle w:val="Hyperlink"/>
@@ -16019,7 +16019,7 @@
       </w:pPr>
       <w:r>
         <w:pict>
-          <v:rect id="_x0000_i1111" style="width:0;height:1.5pt" o:hralign="center" o:hrstd="t" o:hrnoshade="t" o:hr="t" fillcolor="#ccc" stroked="f"/>
+          <v:rect id="_x0000_i1060" style="width:0;height:1.5pt" o:hralign="center" o:hrstd="t" o:hrnoshade="t" o:hr="t" fillcolor="#ccc" stroked="f"/>
         </w:pict>
       </w:r>
     </w:p>
@@ -16312,7 +16312,7 @@
       </w:pPr>
       <w:r>
         <w:pict>
-          <v:rect id="_x0000_i1112" style="width:0;height:1.5pt" o:hralign="center" o:hrstd="t" o:hrnoshade="t" o:hr="t" fillcolor="#ccc" stroked="f"/>
+          <v:rect id="_x0000_i1061" style="width:0;height:1.5pt" o:hralign="center" o:hrstd="t" o:hrnoshade="t" o:hr="t" fillcolor="#ccc" stroked="f"/>
         </w:pict>
       </w:r>
     </w:p>
@@ -16726,7 +16726,7 @@
       </w:pPr>
       <w:r>
         <w:pict>
-          <v:rect id="_x0000_i1113" style="width:0;height:1.5pt" o:hralign="center" o:hrstd="t" o:hrnoshade="t" o:hr="t" fillcolor="#ccc" stroked="f"/>
+          <v:rect id="_x0000_i1062" style="width:0;height:1.5pt" o:hralign="center" o:hrstd="t" o:hrnoshade="t" o:hr="t" fillcolor="#ccc" stroked="f"/>
         </w:pict>
       </w:r>
     </w:p>
@@ -16993,7 +16993,7 @@
       </w:pPr>
       <w:r>
         <w:pict>
-          <v:rect id="_x0000_i1114" style="width:0;height:1.5pt" o:hralign="center" o:hrstd="t" o:hrnoshade="t" o:hr="t" fillcolor="#ccc" stroked="f"/>
+          <v:rect id="_x0000_i1063" style="width:0;height:1.5pt" o:hralign="center" o:hrstd="t" o:hrnoshade="t" o:hr="t" fillcolor="#ccc" stroked="f"/>
         </w:pict>
       </w:r>
     </w:p>
@@ -17301,7 +17301,7 @@
       </w:pPr>
       <w:r>
         <w:pict>
-          <v:rect id="_x0000_i1115" style="width:0;height:1.5pt" o:hralign="center" o:hrstd="t" o:hrnoshade="t" o:hr="t" fillcolor="#ccc" stroked="f"/>
+          <v:rect id="_x0000_i1064" style="width:0;height:1.5pt" o:hralign="center" o:hrstd="t" o:hrnoshade="t" o:hr="t" fillcolor="#ccc" stroked="f"/>
         </w:pict>
       </w:r>
     </w:p>
@@ -17797,7 +17797,7 @@
       </w:pPr>
       <w:r>
         <w:pict>
-          <v:rect id="_x0000_i1116" style="width:0;height:1.5pt" o:hralign="center" o:hrstd="t" o:hrnoshade="t" o:hr="t" fillcolor="#ccc" stroked="f"/>
+          <v:rect id="_x0000_i1065" style="width:0;height:1.5pt" o:hralign="center" o:hrstd="t" o:hrnoshade="t" o:hr="t" fillcolor="#ccc" stroked="f"/>
         </w:pict>
       </w:r>
     </w:p>
@@ -17914,6 +17914,158 @@
           <w:szCs w:val="20"/>
         </w:rPr>
         <w:t>. This plan ensures a gradual transition that balances new features with ongoing stability, ultimately resulting in a highly efficient, professional, and modern scientific research platform.</w:t>
+      </w:r>
+    </w:p>
+    <w:p/>
+    <w:p>
+      <w:r>
+        <w:lastRenderedPageBreak/>
+        <w:br w:type="page"/>
+      </w:r>
+    </w:p>
+    <w:p>
+      <w:pPr>
+        <w:pStyle w:val="NormalWeb"/>
+        <w:numPr>
+          <w:ilvl w:val="0"/>
+          <w:numId w:val="41"/>
+        </w:numPr>
+        <w:shd w:val="clear" w:color="auto" w:fill="181818"/>
+        <w:spacing w:before="0" w:beforeAutospacing="0" w:after="0" w:afterAutospacing="0"/>
+        <w:rPr>
+          <w:rFonts w:ascii="Segoe UI" w:hAnsi="Segoe UI" w:cs="Segoe UI"/>
+          <w:color w:val="CCCCCC"/>
+          <w:sz w:val="20"/>
+          <w:szCs w:val="20"/>
+        </w:rPr>
+      </w:pPr>
+      <w:r>
+        <w:rPr>
+          <w:rStyle w:val="Strong"/>
+          <w:rFonts w:ascii="Segoe UI" w:hAnsi="Segoe UI" w:cs="Segoe UI"/>
+          <w:color w:val="CCCCCC"/>
+          <w:sz w:val="20"/>
+          <w:szCs w:val="20"/>
+        </w:rPr>
+        <w:lastRenderedPageBreak/>
+        <w:t>Add Unit Tests</w:t>
+      </w:r>
+      <w:r>
+        <w:rPr>
+          <w:rFonts w:ascii="Segoe UI" w:hAnsi="Segoe UI" w:cs="Segoe UI"/>
+          <w:color w:val="CCCCCC"/>
+          <w:sz w:val="20"/>
+          <w:szCs w:val="20"/>
+        </w:rPr>
+        <w:t>: Create tests for your API endpoints and database operations</w:t>
+      </w:r>
+    </w:p>
+    <w:p>
+      <w:pPr>
+        <w:pStyle w:val="NormalWeb"/>
+        <w:numPr>
+          <w:ilvl w:val="0"/>
+          <w:numId w:val="41"/>
+        </w:numPr>
+        <w:shd w:val="clear" w:color="auto" w:fill="181818"/>
+        <w:spacing w:before="0" w:beforeAutospacing="0" w:after="0" w:afterAutospacing="0"/>
+        <w:rPr>
+          <w:rFonts w:ascii="Segoe UI" w:hAnsi="Segoe UI" w:cs="Segoe UI"/>
+          <w:color w:val="CCCCCC"/>
+          <w:sz w:val="20"/>
+          <w:szCs w:val="20"/>
+        </w:rPr>
+      </w:pPr>
+      <w:r>
+        <w:rPr>
+          <w:rStyle w:val="Strong"/>
+          <w:rFonts w:ascii="Segoe UI" w:hAnsi="Segoe UI" w:cs="Segoe UI"/>
+          <w:color w:val="CCCCCC"/>
+          <w:sz w:val="20"/>
+          <w:szCs w:val="20"/>
+        </w:rPr>
+        <w:t>Implement User Authentication</w:t>
+      </w:r>
+      <w:r>
+        <w:rPr>
+          <w:rFonts w:ascii="Segoe UI" w:hAnsi="Segoe UI" w:cs="Segoe UI"/>
+          <w:color w:val="CCCCCC"/>
+          <w:sz w:val="20"/>
+          <w:szCs w:val="20"/>
+        </w:rPr>
+        <w:t>: If you plan to support multiple users, add authentication</w:t>
+      </w:r>
+    </w:p>
+    <w:p>
+      <w:pPr>
+        <w:pStyle w:val="NormalWeb"/>
+        <w:numPr>
+          <w:ilvl w:val="0"/>
+          <w:numId w:val="41"/>
+        </w:numPr>
+        <w:shd w:val="clear" w:color="auto" w:fill="181818"/>
+        <w:spacing w:before="0" w:beforeAutospacing="0" w:after="0" w:afterAutospacing="0"/>
+        <w:rPr>
+          <w:rFonts w:ascii="Segoe UI" w:hAnsi="Segoe UI" w:cs="Segoe UI"/>
+          <w:color w:val="CCCCCC"/>
+          <w:sz w:val="20"/>
+          <w:szCs w:val="20"/>
+        </w:rPr>
+      </w:pPr>
+      <w:r>
+        <w:rPr>
+          <w:rStyle w:val="Strong"/>
+          <w:rFonts w:ascii="Segoe UI" w:hAnsi="Segoe UI" w:cs="Segoe UI"/>
+          <w:color w:val="CCCCCC"/>
+          <w:sz w:val="20"/>
+          <w:szCs w:val="20"/>
+        </w:rPr>
+        <w:t>Setup Automated Migration</w:t>
+      </w:r>
+      <w:r>
+        <w:rPr>
+          <w:rFonts w:ascii="Segoe UI" w:hAnsi="Segoe UI" w:cs="Segoe UI"/>
+          <w:color w:val="CCCCCC"/>
+          <w:sz w:val="20"/>
+          <w:szCs w:val="20"/>
+        </w:rPr>
+        <w:t>: Ensure migrations run automatically when deploying</w:t>
+      </w:r>
+    </w:p>
+    <w:p>
+      <w:pPr>
+        <w:pStyle w:val="NormalWeb"/>
+        <w:numPr>
+          <w:ilvl w:val="0"/>
+          <w:numId w:val="41"/>
+        </w:numPr>
+        <w:shd w:val="clear" w:color="auto" w:fill="181818"/>
+        <w:spacing w:before="0" w:beforeAutospacing="0" w:after="0" w:afterAutospacing="0"/>
+        <w:rPr>
+          <w:rFonts w:ascii="Segoe UI" w:hAnsi="Segoe UI" w:cs="Segoe UI"/>
+          <w:color w:val="CCCCCC"/>
+          <w:sz w:val="20"/>
+          <w:szCs w:val="20"/>
+        </w:rPr>
+      </w:pPr>
+      <w:r>
+        <w:rPr>
+          <w:rStyle w:val="Strong"/>
+          <w:rFonts w:ascii="Segoe UI" w:hAnsi="Segoe UI" w:cs="Segoe UI"/>
+          <w:color w:val="CCCCCC"/>
+          <w:sz w:val="20"/>
+          <w:szCs w:val="20"/>
+        </w:rPr>
+        <w:t>Monitor Performance</w:t>
+      </w:r>
+      <w:r>
+        <w:rPr>
+          <w:rFonts w:ascii="Segoe UI" w:hAnsi="Segoe UI" w:cs="Segoe UI"/>
+          <w:color w:val="CCCCCC"/>
+          <w:sz w:val="20"/>
+          <w:szCs w:val="20"/>
+        </w:rPr>
+        <w:t>: As your database grows, monitor query performance and add indexes as needed</w:t>
       </w:r>
     </w:p>
     <w:p>
@@ -18844,6 +18996,119 @@
     </w:lvl>
   </w:abstractNum>
   <w:abstractNum w:abstractNumId="7" w15:restartNumberingAfterBreak="0">
+    <w:nsid w:val="12A2111B"/>
+    <w:multiLevelType w:val="multilevel"/>
+    <w:tmpl w:val="EAAC7980"/>
+    <w:lvl w:ilvl="0">
+      <w:start w:val="1"/>
+      <w:numFmt w:val="decimal"/>
+      <w:lvlText w:val="%1."/>
+      <w:lvlJc w:val="left"/>
+      <w:pPr>
+        <w:tabs>
+          <w:tab w:val="num" w:pos="720"/>
+        </w:tabs>
+        <w:ind w:left="720" w:hanging="360"/>
+      </w:pPr>
+    </w:lvl>
+    <w:lvl w:ilvl="1" w:tentative="1">
+      <w:start w:val="1"/>
+      <w:numFmt w:val="decimal"/>
+      <w:lvlText w:val="%2."/>
+      <w:lvlJc w:val="left"/>
+      <w:pPr>
+        <w:tabs>
+          <w:tab w:val="num" w:pos="1440"/>
+        </w:tabs>
+        <w:ind w:left="1440" w:hanging="360"/>
+      </w:pPr>
+    </w:lvl>
+    <w:lvl w:ilvl="2" w:tentative="1">
+      <w:start w:val="1"/>
+      <w:numFmt w:val="decimal"/>
+      <w:lvlText w:val="%3."/>
+      <w:lvlJc w:val="left"/>
+      <w:pPr>
+        <w:tabs>
+          <w:tab w:val="num" w:pos="2160"/>
+        </w:tabs>
+        <w:ind w:left="2160" w:hanging="360"/>
+      </w:pPr>
+    </w:lvl>
+    <w:lvl w:ilvl="3" w:tentative="1">
+      <w:start w:val="1"/>
+      <w:numFmt w:val="decimal"/>
+      <w:lvlText w:val="%4."/>
+      <w:lvlJc w:val="left"/>
+      <w:pPr>
+        <w:tabs>
+          <w:tab w:val="num" w:pos="2880"/>
+        </w:tabs>
+        <w:ind w:left="2880" w:hanging="360"/>
+      </w:pPr>
+    </w:lvl>
+    <w:lvl w:ilvl="4" w:tentative="1">
+      <w:start w:val="1"/>
+      <w:numFmt w:val="decimal"/>
+      <w:lvlText w:val="%5."/>
+      <w:lvlJc w:val="left"/>
+      <w:pPr>
+        <w:tabs>
+          <w:tab w:val="num" w:pos="3600"/>
+        </w:tabs>
+        <w:ind w:left="3600" w:hanging="360"/>
+      </w:pPr>
+    </w:lvl>
+    <w:lvl w:ilvl="5" w:tentative="1">
+      <w:start w:val="1"/>
+      <w:numFmt w:val="decimal"/>
+      <w:lvlText w:val="%6."/>
+      <w:lvlJc w:val="left"/>
+      <w:pPr>
+        <w:tabs>
+          <w:tab w:val="num" w:pos="4320"/>
+        </w:tabs>
+        <w:ind w:left="4320" w:hanging="360"/>
+      </w:pPr>
+    </w:lvl>
+    <w:lvl w:ilvl="6" w:tentative="1">
+      <w:start w:val="1"/>
+      <w:numFmt w:val="decimal"/>
+      <w:lvlText w:val="%7."/>
+      <w:lvlJc w:val="left"/>
+      <w:pPr>
+        <w:tabs>
+          <w:tab w:val="num" w:pos="5040"/>
+        </w:tabs>
+        <w:ind w:left="5040" w:hanging="360"/>
+      </w:pPr>
+    </w:lvl>
+    <w:lvl w:ilvl="7" w:tentative="1">
+      <w:start w:val="1"/>
+      <w:numFmt w:val="decimal"/>
+      <w:lvlText w:val="%8."/>
+      <w:lvlJc w:val="left"/>
+      <w:pPr>
+        <w:tabs>
+          <w:tab w:val="num" w:pos="5760"/>
+        </w:tabs>
+        <w:ind w:left="5760" w:hanging="360"/>
+      </w:pPr>
+    </w:lvl>
+    <w:lvl w:ilvl="8" w:tentative="1">
+      <w:start w:val="1"/>
+      <w:numFmt w:val="decimal"/>
+      <w:lvlText w:val="%9."/>
+      <w:lvlJc w:val="left"/>
+      <w:pPr>
+        <w:tabs>
+          <w:tab w:val="num" w:pos="6480"/>
+        </w:tabs>
+        <w:ind w:left="6480" w:hanging="360"/>
+      </w:pPr>
+    </w:lvl>
+  </w:abstractNum>
+  <w:abstractNum w:abstractNumId="8" w15:restartNumberingAfterBreak="0">
     <w:nsid w:val="12E46C88"/>
     <w:multiLevelType w:val="multilevel"/>
     <w:tmpl w:val="B8A8A0A6"/>
@@ -18960,7 +19225,7 @@
       </w:pPr>
     </w:lvl>
   </w:abstractNum>
-  <w:abstractNum w:abstractNumId="8" w15:restartNumberingAfterBreak="0">
+  <w:abstractNum w:abstractNumId="9" w15:restartNumberingAfterBreak="0">
     <w:nsid w:val="175E35FC"/>
     <w:multiLevelType w:val="multilevel"/>
     <w:tmpl w:val="A30C9146"/>
@@ -19109,7 +19374,7 @@
       </w:rPr>
     </w:lvl>
   </w:abstractNum>
-  <w:abstractNum w:abstractNumId="9" w15:restartNumberingAfterBreak="0">
+  <w:abstractNum w:abstractNumId="10" w15:restartNumberingAfterBreak="0">
     <w:nsid w:val="1A0D21E7"/>
     <w:multiLevelType w:val="multilevel"/>
     <w:tmpl w:val="9D74129E"/>
@@ -19258,7 +19523,7 @@
       </w:rPr>
     </w:lvl>
   </w:abstractNum>
-  <w:abstractNum w:abstractNumId="10" w15:restartNumberingAfterBreak="0">
+  <w:abstractNum w:abstractNumId="11" w15:restartNumberingAfterBreak="0">
     <w:nsid w:val="1BAC493F"/>
     <w:multiLevelType w:val="multilevel"/>
     <w:tmpl w:val="68002F1E"/>
@@ -19407,7 +19672,7 @@
       </w:rPr>
     </w:lvl>
   </w:abstractNum>
-  <w:abstractNum w:abstractNumId="11" w15:restartNumberingAfterBreak="0">
+  <w:abstractNum w:abstractNumId="12" w15:restartNumberingAfterBreak="0">
     <w:nsid w:val="1E1F3CDD"/>
     <w:multiLevelType w:val="multilevel"/>
     <w:tmpl w:val="4574F588"/>
@@ -19556,7 +19821,7 @@
       </w:rPr>
     </w:lvl>
   </w:abstractNum>
-  <w:abstractNum w:abstractNumId="12" w15:restartNumberingAfterBreak="0">
+  <w:abstractNum w:abstractNumId="13" w15:restartNumberingAfterBreak="0">
     <w:nsid w:val="1F042318"/>
     <w:multiLevelType w:val="multilevel"/>
     <w:tmpl w:val="05D4E0D0"/>
@@ -19673,7 +19938,7 @@
       </w:pPr>
     </w:lvl>
   </w:abstractNum>
-  <w:abstractNum w:abstractNumId="13" w15:restartNumberingAfterBreak="0">
+  <w:abstractNum w:abstractNumId="14" w15:restartNumberingAfterBreak="0">
     <w:nsid w:val="1FD14769"/>
     <w:multiLevelType w:val="multilevel"/>
     <w:tmpl w:val="997A5C84"/>
@@ -19822,7 +20087,7 @@
       </w:rPr>
     </w:lvl>
   </w:abstractNum>
-  <w:abstractNum w:abstractNumId="14" w15:restartNumberingAfterBreak="0">
+  <w:abstractNum w:abstractNumId="15" w15:restartNumberingAfterBreak="0">
     <w:nsid w:val="2C4B63C4"/>
     <w:multiLevelType w:val="multilevel"/>
     <w:tmpl w:val="551C639C"/>
@@ -19939,7 +20204,7 @@
       </w:pPr>
     </w:lvl>
   </w:abstractNum>
-  <w:abstractNum w:abstractNumId="15" w15:restartNumberingAfterBreak="0">
+  <w:abstractNum w:abstractNumId="16" w15:restartNumberingAfterBreak="0">
     <w:nsid w:val="2E6D3FEA"/>
     <w:multiLevelType w:val="multilevel"/>
     <w:tmpl w:val="907A0266"/>
@@ -20088,7 +20353,7 @@
       </w:rPr>
     </w:lvl>
   </w:abstractNum>
-  <w:abstractNum w:abstractNumId="16" w15:restartNumberingAfterBreak="0">
+  <w:abstractNum w:abstractNumId="17" w15:restartNumberingAfterBreak="0">
     <w:nsid w:val="33BE3E94"/>
     <w:multiLevelType w:val="multilevel"/>
     <w:tmpl w:val="E594EED8"/>
@@ -20205,7 +20470,7 @@
       </w:pPr>
     </w:lvl>
   </w:abstractNum>
-  <w:abstractNum w:abstractNumId="17" w15:restartNumberingAfterBreak="0">
+  <w:abstractNum w:abstractNumId="18" w15:restartNumberingAfterBreak="0">
     <w:nsid w:val="361C0354"/>
     <w:multiLevelType w:val="multilevel"/>
     <w:tmpl w:val="A926BC8E"/>
@@ -20322,7 +20587,7 @@
       </w:pPr>
     </w:lvl>
   </w:abstractNum>
-  <w:abstractNum w:abstractNumId="18" w15:restartNumberingAfterBreak="0">
+  <w:abstractNum w:abstractNumId="19" w15:restartNumberingAfterBreak="0">
     <w:nsid w:val="37E165F5"/>
     <w:multiLevelType w:val="multilevel"/>
     <w:tmpl w:val="578ABC72"/>
@@ -20471,7 +20736,7 @@
       </w:rPr>
     </w:lvl>
   </w:abstractNum>
-  <w:abstractNum w:abstractNumId="19" w15:restartNumberingAfterBreak="0">
+  <w:abstractNum w:abstractNumId="20" w15:restartNumberingAfterBreak="0">
     <w:nsid w:val="3C304928"/>
     <w:multiLevelType w:val="multilevel"/>
     <w:tmpl w:val="83ACCEB8"/>
@@ -20620,7 +20885,7 @@
       </w:rPr>
     </w:lvl>
   </w:abstractNum>
-  <w:abstractNum w:abstractNumId="20" w15:restartNumberingAfterBreak="0">
+  <w:abstractNum w:abstractNumId="21" w15:restartNumberingAfterBreak="0">
     <w:nsid w:val="41AB087D"/>
     <w:multiLevelType w:val="multilevel"/>
     <w:tmpl w:val="A760BC8C"/>
@@ -20769,7 +21034,7 @@
       </w:rPr>
     </w:lvl>
   </w:abstractNum>
-  <w:abstractNum w:abstractNumId="21" w15:restartNumberingAfterBreak="0">
+  <w:abstractNum w:abstractNumId="22" w15:restartNumberingAfterBreak="0">
     <w:nsid w:val="42F6069C"/>
     <w:multiLevelType w:val="multilevel"/>
     <w:tmpl w:val="77CEA63E"/>
@@ -20886,7 +21151,7 @@
       </w:pPr>
     </w:lvl>
   </w:abstractNum>
-  <w:abstractNum w:abstractNumId="22" w15:restartNumberingAfterBreak="0">
+  <w:abstractNum w:abstractNumId="23" w15:restartNumberingAfterBreak="0">
     <w:nsid w:val="435F5AB5"/>
     <w:multiLevelType w:val="multilevel"/>
     <w:tmpl w:val="3E2C710C"/>
@@ -21035,7 +21300,7 @@
       </w:rPr>
     </w:lvl>
   </w:abstractNum>
-  <w:abstractNum w:abstractNumId="23" w15:restartNumberingAfterBreak="0">
+  <w:abstractNum w:abstractNumId="24" w15:restartNumberingAfterBreak="0">
     <w:nsid w:val="437A71BA"/>
     <w:multiLevelType w:val="multilevel"/>
     <w:tmpl w:val="82601B56"/>
@@ -21184,7 +21449,7 @@
       </w:rPr>
     </w:lvl>
   </w:abstractNum>
-  <w:abstractNum w:abstractNumId="24" w15:restartNumberingAfterBreak="0">
+  <w:abstractNum w:abstractNumId="25" w15:restartNumberingAfterBreak="0">
     <w:nsid w:val="451E468C"/>
     <w:multiLevelType w:val="multilevel"/>
     <w:tmpl w:val="6C7E9C14"/>
@@ -21301,7 +21566,7 @@
       </w:pPr>
     </w:lvl>
   </w:abstractNum>
-  <w:abstractNum w:abstractNumId="25" w15:restartNumberingAfterBreak="0">
+  <w:abstractNum w:abstractNumId="26" w15:restartNumberingAfterBreak="0">
     <w:nsid w:val="459061A5"/>
     <w:multiLevelType w:val="multilevel"/>
     <w:tmpl w:val="6924EC70"/>
@@ -21450,7 +21715,7 @@
       </w:rPr>
     </w:lvl>
   </w:abstractNum>
-  <w:abstractNum w:abstractNumId="26" w15:restartNumberingAfterBreak="0">
+  <w:abstractNum w:abstractNumId="27" w15:restartNumberingAfterBreak="0">
     <w:nsid w:val="4D4F132D"/>
     <w:multiLevelType w:val="multilevel"/>
     <w:tmpl w:val="C76E58FE"/>
@@ -21563,7 +21828,7 @@
       </w:pPr>
     </w:lvl>
   </w:abstractNum>
-  <w:abstractNum w:abstractNumId="27" w15:restartNumberingAfterBreak="0">
+  <w:abstractNum w:abstractNumId="28" w15:restartNumberingAfterBreak="0">
     <w:nsid w:val="4E240F11"/>
     <w:multiLevelType w:val="multilevel"/>
     <w:tmpl w:val="870E9350"/>
@@ -21676,7 +21941,7 @@
       </w:pPr>
     </w:lvl>
   </w:abstractNum>
-  <w:abstractNum w:abstractNumId="28" w15:restartNumberingAfterBreak="0">
+  <w:abstractNum w:abstractNumId="29" w15:restartNumberingAfterBreak="0">
     <w:nsid w:val="560C53FF"/>
     <w:multiLevelType w:val="multilevel"/>
     <w:tmpl w:val="4A74BE6C"/>
@@ -21825,7 +22090,7 @@
       </w:rPr>
     </w:lvl>
   </w:abstractNum>
-  <w:abstractNum w:abstractNumId="29" w15:restartNumberingAfterBreak="0">
+  <w:abstractNum w:abstractNumId="30" w15:restartNumberingAfterBreak="0">
     <w:nsid w:val="592A64F0"/>
     <w:multiLevelType w:val="multilevel"/>
     <w:tmpl w:val="4E6C08A2"/>
@@ -21938,7 +22203,7 @@
       </w:pPr>
     </w:lvl>
   </w:abstractNum>
-  <w:abstractNum w:abstractNumId="30" w15:restartNumberingAfterBreak="0">
+  <w:abstractNum w:abstractNumId="31" w15:restartNumberingAfterBreak="0">
     <w:nsid w:val="5BD00891"/>
     <w:multiLevelType w:val="multilevel"/>
     <w:tmpl w:val="BFBAF108"/>
@@ -22055,7 +22320,7 @@
       </w:pPr>
     </w:lvl>
   </w:abstractNum>
-  <w:abstractNum w:abstractNumId="31" w15:restartNumberingAfterBreak="0">
+  <w:abstractNum w:abstractNumId="32" w15:restartNumberingAfterBreak="0">
     <w:nsid w:val="5C754F61"/>
     <w:multiLevelType w:val="multilevel"/>
     <w:tmpl w:val="0BB8D998"/>
@@ -22204,7 +22469,7 @@
       </w:rPr>
     </w:lvl>
   </w:abstractNum>
-  <w:abstractNum w:abstractNumId="32" w15:restartNumberingAfterBreak="0">
+  <w:abstractNum w:abstractNumId="33" w15:restartNumberingAfterBreak="0">
     <w:nsid w:val="5CBC5CD4"/>
     <w:multiLevelType w:val="multilevel"/>
     <w:tmpl w:val="1488FF92"/>
@@ -22325,7 +22590,7 @@
       </w:pPr>
     </w:lvl>
   </w:abstractNum>
-  <w:abstractNum w:abstractNumId="33" w15:restartNumberingAfterBreak="0">
+  <w:abstractNum w:abstractNumId="34" w15:restartNumberingAfterBreak="0">
     <w:nsid w:val="661164F4"/>
     <w:multiLevelType w:val="multilevel"/>
     <w:tmpl w:val="5B14AB1C"/>
@@ -22474,7 +22739,7 @@
       </w:rPr>
     </w:lvl>
   </w:abstractNum>
-  <w:abstractNum w:abstractNumId="34" w15:restartNumberingAfterBreak="0">
+  <w:abstractNum w:abstractNumId="35" w15:restartNumberingAfterBreak="0">
     <w:nsid w:val="6B59095D"/>
     <w:multiLevelType w:val="multilevel"/>
     <w:tmpl w:val="B4942B88"/>
@@ -22623,7 +22888,7 @@
       </w:rPr>
     </w:lvl>
   </w:abstractNum>
-  <w:abstractNum w:abstractNumId="35" w15:restartNumberingAfterBreak="0">
+  <w:abstractNum w:abstractNumId="36" w15:restartNumberingAfterBreak="0">
     <w:nsid w:val="70E26C76"/>
     <w:multiLevelType w:val="multilevel"/>
     <w:tmpl w:val="59F696E2"/>
@@ -22740,7 +23005,7 @@
       </w:pPr>
     </w:lvl>
   </w:abstractNum>
-  <w:abstractNum w:abstractNumId="36" w15:restartNumberingAfterBreak="0">
+  <w:abstractNum w:abstractNumId="37" w15:restartNumberingAfterBreak="0">
     <w:nsid w:val="713A7F79"/>
     <w:multiLevelType w:val="multilevel"/>
     <w:tmpl w:val="5464092E"/>
@@ -22857,7 +23122,7 @@
       </w:pPr>
     </w:lvl>
   </w:abstractNum>
-  <w:abstractNum w:abstractNumId="37" w15:restartNumberingAfterBreak="0">
+  <w:abstractNum w:abstractNumId="38" w15:restartNumberingAfterBreak="0">
     <w:nsid w:val="73E61507"/>
     <w:multiLevelType w:val="multilevel"/>
     <w:tmpl w:val="BC1E786A"/>
@@ -22974,7 +23239,7 @@
       </w:pPr>
     </w:lvl>
   </w:abstractNum>
-  <w:abstractNum w:abstractNumId="38" w15:restartNumberingAfterBreak="0">
+  <w:abstractNum w:abstractNumId="39" w15:restartNumberingAfterBreak="0">
     <w:nsid w:val="77BD6B8D"/>
     <w:multiLevelType w:val="multilevel"/>
     <w:tmpl w:val="B6BA7E60"/>
@@ -23087,7 +23352,7 @@
       </w:pPr>
     </w:lvl>
   </w:abstractNum>
-  <w:abstractNum w:abstractNumId="39" w15:restartNumberingAfterBreak="0">
+  <w:abstractNum w:abstractNumId="40" w15:restartNumberingAfterBreak="0">
     <w:nsid w:val="7B007195"/>
     <w:multiLevelType w:val="multilevel"/>
     <w:tmpl w:val="53D8108E"/>
@@ -23205,124 +23470,127 @@
     </w:lvl>
   </w:abstractNum>
   <w:num w:numId="1">
-    <w:abstractNumId w:val="20"/>
+    <w:abstractNumId w:val="21"/>
   </w:num>
   <w:num w:numId="2">
-    <w:abstractNumId w:val="25"/>
+    <w:abstractNumId w:val="26"/>
   </w:num>
   <w:num w:numId="3">
-    <w:abstractNumId w:val="13"/>
+    <w:abstractNumId w:val="14"/>
   </w:num>
   <w:num w:numId="4">
-    <w:abstractNumId w:val="33"/>
+    <w:abstractNumId w:val="34"/>
   </w:num>
   <w:num w:numId="5">
-    <w:abstractNumId w:val="8"/>
+    <w:abstractNumId w:val="9"/>
   </w:num>
   <w:num w:numId="6">
-    <w:abstractNumId w:val="29"/>
+    <w:abstractNumId w:val="30"/>
   </w:num>
   <w:num w:numId="7">
     <w:abstractNumId w:val="5"/>
   </w:num>
   <w:num w:numId="8">
-    <w:abstractNumId w:val="10"/>
+    <w:abstractNumId w:val="11"/>
   </w:num>
   <w:num w:numId="9">
     <w:abstractNumId w:val="0"/>
   </w:num>
   <w:num w:numId="10">
-    <w:abstractNumId w:val="34"/>
+    <w:abstractNumId w:val="35"/>
   </w:num>
   <w:num w:numId="11">
-    <w:abstractNumId w:val="11"/>
+    <w:abstractNumId w:val="12"/>
   </w:num>
   <w:num w:numId="12">
     <w:abstractNumId w:val="2"/>
   </w:num>
   <w:num w:numId="13">
-    <w:abstractNumId w:val="18"/>
+    <w:abstractNumId w:val="19"/>
   </w:num>
   <w:num w:numId="14">
     <w:abstractNumId w:val="3"/>
   </w:num>
   <w:num w:numId="15">
+    <w:abstractNumId w:val="32"/>
+  </w:num>
+  <w:num w:numId="16">
+    <w:abstractNumId w:val="10"/>
+  </w:num>
+  <w:num w:numId="17">
+    <w:abstractNumId w:val="23"/>
+  </w:num>
+  <w:num w:numId="18">
+    <w:abstractNumId w:val="29"/>
+  </w:num>
+  <w:num w:numId="19">
+    <w:abstractNumId w:val="16"/>
+  </w:num>
+  <w:num w:numId="20">
+    <w:abstractNumId w:val="20"/>
+  </w:num>
+  <w:num w:numId="21">
+    <w:abstractNumId w:val="39"/>
+  </w:num>
+  <w:num w:numId="22">
+    <w:abstractNumId w:val="27"/>
+  </w:num>
+  <w:num w:numId="23">
+    <w:abstractNumId w:val="24"/>
+  </w:num>
+  <w:num w:numId="24">
+    <w:abstractNumId w:val="22"/>
+  </w:num>
+  <w:num w:numId="25">
     <w:abstractNumId w:val="31"/>
   </w:num>
-  <w:num w:numId="16">
-    <w:abstractNumId w:val="9"/>
-  </w:num>
-  <w:num w:numId="17">
-    <w:abstractNumId w:val="22"/>
-  </w:num>
-  <w:num w:numId="18">
-    <w:abstractNumId w:val="28"/>
-  </w:num>
-  <w:num w:numId="19">
-    <w:abstractNumId w:val="15"/>
-  </w:num>
-  <w:num w:numId="20">
-    <w:abstractNumId w:val="19"/>
-  </w:num>
-  <w:num w:numId="21">
-    <w:abstractNumId w:val="38"/>
-  </w:num>
-  <w:num w:numId="22">
-    <w:abstractNumId w:val="26"/>
-  </w:num>
-  <w:num w:numId="23">
-    <w:abstractNumId w:val="23"/>
-  </w:num>
-  <w:num w:numId="24">
-    <w:abstractNumId w:val="21"/>
-  </w:num>
-  <w:num w:numId="25">
-    <w:abstractNumId w:val="30"/>
-  </w:num>
   <w:num w:numId="26">
-    <w:abstractNumId w:val="24"/>
+    <w:abstractNumId w:val="25"/>
   </w:num>
   <w:num w:numId="27">
-    <w:abstractNumId w:val="39"/>
+    <w:abstractNumId w:val="40"/>
   </w:num>
   <w:num w:numId="28">
     <w:abstractNumId w:val="6"/>
   </w:num>
   <w:num w:numId="29">
+    <w:abstractNumId w:val="37"/>
+  </w:num>
+  <w:num w:numId="30">
+    <w:abstractNumId w:val="15"/>
+  </w:num>
+  <w:num w:numId="31">
     <w:abstractNumId w:val="36"/>
   </w:num>
-  <w:num w:numId="30">
-    <w:abstractNumId w:val="14"/>
-  </w:num>
-  <w:num w:numId="31">
-    <w:abstractNumId w:val="35"/>
-  </w:num>
   <w:num w:numId="32">
-    <w:abstractNumId w:val="37"/>
+    <w:abstractNumId w:val="38"/>
   </w:num>
   <w:num w:numId="33">
     <w:abstractNumId w:val="1"/>
   </w:num>
   <w:num w:numId="34">
-    <w:abstractNumId w:val="27"/>
+    <w:abstractNumId w:val="28"/>
   </w:num>
   <w:num w:numId="35">
-    <w:abstractNumId w:val="32"/>
+    <w:abstractNumId w:val="33"/>
   </w:num>
   <w:num w:numId="36">
-    <w:abstractNumId w:val="7"/>
+    <w:abstractNumId w:val="8"/>
   </w:num>
   <w:num w:numId="37">
-    <w:abstractNumId w:val="16"/>
+    <w:abstractNumId w:val="17"/>
   </w:num>
   <w:num w:numId="38">
-    <w:abstractNumId w:val="17"/>
+    <w:abstractNumId w:val="18"/>
   </w:num>
   <w:num w:numId="39">
-    <w:abstractNumId w:val="12"/>
+    <w:abstractNumId w:val="13"/>
   </w:num>
   <w:num w:numId="40">
     <w:abstractNumId w:val="4"/>
+  </w:num>
+  <w:num w:numId="41">
+    <w:abstractNumId w:val="7"/>
   </w:num>
 </w:numbering>
 </file>
@@ -24315,4 +24583,16 @@
     </a:ext>
   </a:extLst>
 </a:theme>
+</file>
+
+<file path=customXml/item1.xml><?xml version="1.0" encoding="utf-8"?>
+<b:Sources xmlns:b="http://schemas.openxmlformats.org/officeDocument/2006/bibliography" xmlns="http://schemas.openxmlformats.org/officeDocument/2006/bibliography" SelectedStyle="\APASixthEditionOfficeOnline.xsl" StyleName="APA" Version="6"/>
+</file>
+
+<file path=customXml/itemProps1.xml><?xml version="1.0" encoding="utf-8"?>
+<ds:datastoreItem xmlns:ds="http://schemas.openxmlformats.org/officeDocument/2006/customXml" ds:itemID="{0A52B2FE-F0B9-4A3E-B407-C43075D2AEE0}">
+  <ds:schemaRefs>
+    <ds:schemaRef ds:uri="http://schemas.openxmlformats.org/officeDocument/2006/bibliography"/>
+  </ds:schemaRefs>
+</ds:datastoreItem>
 </file>
</xml_diff>